<commit_message>
se anaiadieron los precios
</commit_message>
<xml_diff>
--- a/Cambios.docx
+++ b/Cambios.docx
@@ -214,6 +214,50 @@
           <w:color w:val="000000"/>
         </w:rPr>
         <w:t>Se agregaron imagenes de tamanio correcto a flota y se reemplazo todo el texto lorem por texto final</w:t>
+      </w:r>
+    </w:p>
+    <w:p>
+      <w:pPr>
+        <w:spacing w:after="0" w:line="240" w:lineRule="auto"/>
+        <w:textAlignment w:val="baseline"/>
+        <w:rPr>
+          <w:rFonts w:ascii="Arial" w:eastAsia="Times New Roman" w:hAnsi="Arial" w:cs="Arial"/>
+          <w:color w:val="000000"/>
+        </w:rPr>
+      </w:pPr>
+    </w:p>
+    <w:p>
+      <w:pPr>
+        <w:spacing w:after="0" w:line="240" w:lineRule="auto"/>
+        <w:textAlignment w:val="baseline"/>
+        <w:rPr>
+          <w:rFonts w:ascii="Arial" w:eastAsia="Times New Roman" w:hAnsi="Arial" w:cs="Arial"/>
+          <w:color w:val="000000"/>
+        </w:rPr>
+      </w:pPr>
+      <w:r>
+        <w:rPr>
+          <w:rFonts w:ascii="Arial" w:eastAsia="Times New Roman" w:hAnsi="Arial" w:cs="Arial"/>
+          <w:color w:val="000000"/>
+        </w:rPr>
+        <w:t>16/01/2022</w:t>
+      </w:r>
+    </w:p>
+    <w:p>
+      <w:pPr>
+        <w:spacing w:after="0" w:line="240" w:lineRule="auto"/>
+        <w:textAlignment w:val="baseline"/>
+        <w:rPr>
+          <w:rFonts w:ascii="Arial" w:eastAsia="Times New Roman" w:hAnsi="Arial" w:cs="Arial"/>
+          <w:color w:val="000000"/>
+        </w:rPr>
+      </w:pPr>
+      <w:r>
+        <w:rPr>
+          <w:rFonts w:ascii="Arial" w:eastAsia="Times New Roman" w:hAnsi="Arial" w:cs="Arial"/>
+          <w:color w:val="000000"/>
+        </w:rPr>
+        <w:t>Se corrigieron errores de carga de imagenes, aliniaron los textos y se agrego el presupuesto de la pagina</w:t>
       </w:r>
     </w:p>
     <w:p/>

</xml_diff>